<commit_message>
Adding readme and links to word doc
</commit_message>
<xml_diff>
--- a/robots_txt/robots_txt_20170421.docx
+++ b/robots_txt/robots_txt_20170421.docx
@@ -194,7 +194,23 @@
           <w:sz w:val="22"/>
           <w:szCs w:val="22"/>
         </w:rPr>
-        <w:t>a site’s robots.txt by entering in the url + /robots.txt. For example, here is Google’s robots.txt.</w:t>
+        <w:t xml:space="preserve">a site’s robots.txt by entering in the </w:t>
+      </w:r>
+      <w:proofErr w:type="spellStart"/>
+      <w:r>
+        <w:rPr>
+          <w:sz w:val="22"/>
+          <w:szCs w:val="22"/>
+        </w:rPr>
+        <w:t>url</w:t>
+      </w:r>
+      <w:proofErr w:type="spellEnd"/>
+      <w:r>
+        <w:rPr>
+          <w:sz w:val="22"/>
+          <w:szCs w:val="22"/>
+        </w:rPr>
+        <w:t xml:space="preserve"> + /robots.txt. For example, here is Google’s robots.txt.</w:t>
       </w:r>
     </w:p>
     <w:p>
@@ -333,30 +349,62 @@
           <w:sz w:val="22"/>
           <w:szCs w:val="22"/>
         </w:rPr>
-        <w:t>Now if you’re considering webscraping, you should check the website’s terms of service and search whether the company your scraping from is litigious on these kinds of matter. Better yet – talk to a lawyer!</w:t>
-      </w:r>
-    </w:p>
-    <w:p>
-      <w:pPr>
-        <w:rPr>
-          <w:sz w:val="22"/>
-          <w:szCs w:val="22"/>
-        </w:rPr>
-      </w:pPr>
-    </w:p>
-    <w:p>
-      <w:pPr>
-        <w:rPr>
-          <w:sz w:val="22"/>
-          <w:szCs w:val="22"/>
-        </w:rPr>
-      </w:pPr>
-      <w:r>
-        <w:rPr>
-          <w:sz w:val="22"/>
-          <w:szCs w:val="22"/>
-        </w:rPr>
-        <w:t>However, I would think that a website’s robots.txt would conform to their policy on webscraping because ultimately robots that are crawling multiple sites probably are not analyzing the terms of service, but if built properly they are definitely reading</w:t>
+        <w:t xml:space="preserve">Now if you’re considering </w:t>
+      </w:r>
+      <w:proofErr w:type="spellStart"/>
+      <w:r>
+        <w:rPr>
+          <w:sz w:val="22"/>
+          <w:szCs w:val="22"/>
+        </w:rPr>
+        <w:t>webscraping</w:t>
+      </w:r>
+      <w:proofErr w:type="spellEnd"/>
+      <w:r>
+        <w:rPr>
+          <w:sz w:val="22"/>
+          <w:szCs w:val="22"/>
+        </w:rPr>
+        <w:t>, you should check the website’s terms of service and search whether the company your scraping from is litigious on these kinds of matter. Better yet – talk to a lawyer!</w:t>
+      </w:r>
+    </w:p>
+    <w:p>
+      <w:pPr>
+        <w:rPr>
+          <w:sz w:val="22"/>
+          <w:szCs w:val="22"/>
+        </w:rPr>
+      </w:pPr>
+    </w:p>
+    <w:p>
+      <w:pPr>
+        <w:rPr>
+          <w:sz w:val="22"/>
+          <w:szCs w:val="22"/>
+        </w:rPr>
+      </w:pPr>
+      <w:r>
+        <w:rPr>
+          <w:sz w:val="22"/>
+          <w:szCs w:val="22"/>
+        </w:rPr>
+        <w:t xml:space="preserve">However, I would think that a website’s robots.txt would conform to their policy on </w:t>
+      </w:r>
+      <w:proofErr w:type="spellStart"/>
+      <w:r>
+        <w:rPr>
+          <w:sz w:val="22"/>
+          <w:szCs w:val="22"/>
+        </w:rPr>
+        <w:t>webscraping</w:t>
+      </w:r>
+      <w:proofErr w:type="spellEnd"/>
+      <w:r>
+        <w:rPr>
+          <w:sz w:val="22"/>
+          <w:szCs w:val="22"/>
+        </w:rPr>
+        <w:t xml:space="preserve"> because ultimately robots that are crawling multiple sites probably are not analyzing the terms of service, but if built properly they are definitely reading</w:t>
       </w:r>
       <w:r>
         <w:rPr>
@@ -424,21 +472,30 @@
           <w:sz w:val="22"/>
           <w:szCs w:val="22"/>
         </w:rPr>
-        <w:t>.</w:t>
-      </w:r>
-      <w:r>
-        <w:rPr>
-          <w:sz w:val="22"/>
-          <w:szCs w:val="22"/>
-        </w:rPr>
-        <w:t xml:space="preserve"> </w:t>
-      </w:r>
-      <w:r>
-        <w:rPr>
-          <w:sz w:val="22"/>
-          <w:szCs w:val="22"/>
-        </w:rPr>
-        <w:t xml:space="preserve">I deduplicated the list of websites from </w:t>
+        <w:t xml:space="preserve">. </w:t>
+      </w:r>
+      <w:r>
+        <w:rPr>
+          <w:sz w:val="22"/>
+          <w:szCs w:val="22"/>
+        </w:rPr>
+        <w:t xml:space="preserve">I </w:t>
+      </w:r>
+      <w:proofErr w:type="spellStart"/>
+      <w:r>
+        <w:rPr>
+          <w:sz w:val="22"/>
+          <w:szCs w:val="22"/>
+        </w:rPr>
+        <w:t>deduplicated</w:t>
+      </w:r>
+      <w:proofErr w:type="spellEnd"/>
+      <w:r>
+        <w:rPr>
+          <w:sz w:val="22"/>
+          <w:szCs w:val="22"/>
+        </w:rPr>
+        <w:t xml:space="preserve"> the list of websites from </w:t>
       </w:r>
       <w:hyperlink r:id="rId6" w:history="1">
         <w:r>
@@ -447,23 +504,47 @@
             <w:sz w:val="22"/>
             <w:szCs w:val="22"/>
           </w:rPr>
-          <w:t>Wi</w:t>
+          <w:t>Wikipedia</w:t>
         </w:r>
+      </w:hyperlink>
+      <w:r>
+        <w:rPr>
+          <w:rStyle w:val="Hyperlink"/>
+          <w:color w:val="000000" w:themeColor="text1"/>
+          <w:sz w:val="22"/>
+          <w:szCs w:val="22"/>
+          <w:u w:val="none"/>
+        </w:rPr>
+        <w:t xml:space="preserve"> when multiple variants of the same site were included (I.e. there was Google, Google Canada, Google Hong Kong, etc.)</w:t>
+      </w:r>
+      <w:r>
+        <w:rPr>
+          <w:rStyle w:val="Hyperlink"/>
+          <w:color w:val="000000" w:themeColor="text1"/>
+          <w:sz w:val="22"/>
+          <w:szCs w:val="22"/>
+          <w:u w:val="none"/>
+        </w:rPr>
+        <w:t>.</w:t>
+      </w:r>
+      <w:r>
+        <w:rPr>
+          <w:rStyle w:val="Hyperlink"/>
+          <w:color w:val="000000" w:themeColor="text1"/>
+          <w:sz w:val="22"/>
+          <w:szCs w:val="22"/>
+          <w:u w:val="none"/>
+        </w:rPr>
+        <w:t xml:space="preserve"> The final list was 84 sites and is </w:t>
+      </w:r>
+      <w:hyperlink r:id="rId7" w:history="1">
         <w:r>
           <w:rPr>
             <w:rStyle w:val="Hyperlink"/>
             <w:sz w:val="22"/>
             <w:szCs w:val="22"/>
           </w:rPr>
-          <w:t>k</w:t>
-        </w:r>
-        <w:r>
-          <w:rPr>
-            <w:rStyle w:val="Hyperlink"/>
-            <w:sz w:val="22"/>
-            <w:szCs w:val="22"/>
-          </w:rPr>
-          <w:t>ipedia</w:t>
+          <w:t>linked here</w:t>
         </w:r>
       </w:hyperlink>
       <w:r>
@@ -474,16 +555,6 @@
           <w:szCs w:val="22"/>
           <w:u w:val="none"/>
         </w:rPr>
-        <w:t xml:space="preserve"> when multiple variants of the same site were included (I.e. there was Google, Google Canada, Google Hong Kong, etc.)</w:t>
-      </w:r>
-      <w:r>
-        <w:rPr>
-          <w:rStyle w:val="Hyperlink"/>
-          <w:color w:val="000000" w:themeColor="text1"/>
-          <w:sz w:val="22"/>
-          <w:szCs w:val="22"/>
-          <w:u w:val="none"/>
-        </w:rPr>
         <w:t>.</w:t>
       </w:r>
       <w:r>
@@ -494,16 +565,6 @@
           <w:szCs w:val="22"/>
           <w:u w:val="none"/>
         </w:rPr>
-        <w:t xml:space="preserve"> The final list was 84 sites and is linked here.</w:t>
-      </w:r>
-      <w:r>
-        <w:rPr>
-          <w:rStyle w:val="Hyperlink"/>
-          <w:color w:val="000000" w:themeColor="text1"/>
-          <w:sz w:val="22"/>
-          <w:szCs w:val="22"/>
-          <w:u w:val="none"/>
-        </w:rPr>
         <w:t xml:space="preserve"> Note that this data was collected on April 19</w:t>
       </w:r>
       <w:r>
@@ -572,6 +633,7 @@
       <w:r>
         <w:rPr>
           <w:rStyle w:val="Hyperlink"/>
+          <w:noProof/>
           <w:color w:val="000000" w:themeColor="text1"/>
           <w:sz w:val="22"/>
           <w:szCs w:val="22"/>
@@ -583,155 +645,6 @@
             <wp:extent cx="5486400" cy="3657600"/>
             <wp:effectExtent l="0" t="0" r="0" b="0"/>
             <wp:docPr id="6" name="Picture 6"/>
-            <wp:cNvGraphicFramePr>
-              <a:graphicFrameLocks xmlns:a="http://schemas.openxmlformats.org/drawingml/2006/main" noChangeAspect="1"/>
-            </wp:cNvGraphicFramePr>
-            <a:graphic xmlns:a="http://schemas.openxmlformats.org/drawingml/2006/main">
-              <a:graphicData uri="http://schemas.openxmlformats.org/drawingml/2006/picture">
-                <pic:pic xmlns:pic="http://schemas.openxmlformats.org/drawingml/2006/picture">
-                  <pic:nvPicPr>
-                    <pic:cNvPr id="1" name=""/>
-                    <pic:cNvPicPr/>
-                  </pic:nvPicPr>
-                  <pic:blipFill>
-                    <a:blip r:embed="rId7"/>
-                    <a:stretch>
-                      <a:fillRect/>
-                    </a:stretch>
-                  </pic:blipFill>
-                  <pic:spPr>
-                    <a:xfrm>
-                      <a:off x="0" y="0"/>
-                      <a:ext cx="5486400" cy="3657600"/>
-                    </a:xfrm>
-                    <a:prstGeom prst="rect">
-                      <a:avLst/>
-                    </a:prstGeom>
-                  </pic:spPr>
-                </pic:pic>
-              </a:graphicData>
-            </a:graphic>
-          </wp:inline>
-        </w:drawing>
-      </w:r>
-    </w:p>
-    <w:p>
-      <w:pPr>
-        <w:rPr>
-          <w:rStyle w:val="Hyperlink"/>
-          <w:color w:val="000000" w:themeColor="text1"/>
-          <w:sz w:val="22"/>
-          <w:szCs w:val="22"/>
-          <w:u w:val="none"/>
-        </w:rPr>
-      </w:pPr>
-    </w:p>
-    <w:p>
-      <w:pPr>
-        <w:rPr>
-          <w:rStyle w:val="Hyperlink"/>
-          <w:color w:val="000000" w:themeColor="text1"/>
-          <w:sz w:val="22"/>
-          <w:szCs w:val="22"/>
-          <w:u w:val="none"/>
-        </w:rPr>
-      </w:pPr>
-      <w:r>
-        <w:rPr>
-          <w:rStyle w:val="Hyperlink"/>
-          <w:color w:val="000000" w:themeColor="text1"/>
-          <w:sz w:val="22"/>
-          <w:szCs w:val="22"/>
-          <w:u w:val="none"/>
-        </w:rPr>
-        <w:t>Most sites were classified as Mixed because they have a mixture of rules of where robots can go. Google’s robots.txt is an example of a mixed robots.txt.</w:t>
-      </w:r>
-    </w:p>
-    <w:p>
-      <w:pPr>
-        <w:rPr>
-          <w:rStyle w:val="Hyperlink"/>
-          <w:color w:val="000000" w:themeColor="text1"/>
-          <w:sz w:val="22"/>
-          <w:szCs w:val="22"/>
-          <w:u w:val="none"/>
-        </w:rPr>
-      </w:pPr>
-    </w:p>
-    <w:p>
-      <w:pPr>
-        <w:rPr>
-          <w:rStyle w:val="Hyperlink"/>
-          <w:color w:val="000000" w:themeColor="text1"/>
-          <w:sz w:val="22"/>
-          <w:szCs w:val="22"/>
-          <w:u w:val="none"/>
-        </w:rPr>
-      </w:pPr>
-      <w:r>
-        <w:rPr>
-          <w:rStyle w:val="Hyperlink"/>
-          <w:color w:val="000000" w:themeColor="text1"/>
-          <w:sz w:val="22"/>
-          <w:szCs w:val="22"/>
-          <w:u w:val="none"/>
-        </w:rPr>
-        <w:t>Complete Allow means that the site’s robots.txt file explicitly gives rob</w:t>
-      </w:r>
-      <w:r>
-        <w:rPr>
-          <w:rStyle w:val="Hyperlink"/>
-          <w:color w:val="000000" w:themeColor="text1"/>
-          <w:sz w:val="22"/>
-          <w:szCs w:val="22"/>
-          <w:u w:val="none"/>
-        </w:rPr>
-        <w:t>ots complete access (i.e. Disallow: )</w:t>
-      </w:r>
-      <w:r>
-        <w:rPr>
-          <w:rStyle w:val="Hyperlink"/>
-          <w:color w:val="000000" w:themeColor="text1"/>
-          <w:sz w:val="22"/>
-          <w:szCs w:val="22"/>
-          <w:u w:val="none"/>
-        </w:rPr>
-        <w:t xml:space="preserve">. </w:t>
-      </w:r>
-      <w:r>
-        <w:rPr>
-          <w:rStyle w:val="Hyperlink"/>
-          <w:color w:val="000000" w:themeColor="text1"/>
-          <w:sz w:val="22"/>
-          <w:szCs w:val="22"/>
-          <w:u w:val="none"/>
-        </w:rPr>
-        <w:t>Probably the most notable site from my perspective is SoundCloud.</w:t>
-      </w:r>
-    </w:p>
-    <w:p>
-      <w:pPr>
-        <w:rPr>
-          <w:rStyle w:val="Hyperlink"/>
-          <w:color w:val="000000" w:themeColor="text1"/>
-          <w:sz w:val="22"/>
-          <w:szCs w:val="22"/>
-          <w:u w:val="none"/>
-        </w:rPr>
-      </w:pPr>
-      <w:r>
-        <w:rPr>
-          <w:rStyle w:val="Hyperlink"/>
-          <w:color w:val="000000" w:themeColor="text1"/>
-          <w:sz w:val="22"/>
-          <w:szCs w:val="22"/>
-          <w:u w:val="none"/>
-        </w:rPr>
-        <w:drawing>
-          <wp:inline distT="0" distB="0" distL="0" distR="0" wp14:anchorId="1C763206" wp14:editId="7D69CFF1">
-            <wp:extent cx="4572000" cy="1498600"/>
-            <wp:effectExtent l="0" t="0" r="0" b="0"/>
-            <wp:docPr id="3" name="Picture 3"/>
             <wp:cNvGraphicFramePr>
               <a:graphicFrameLocks xmlns:a="http://schemas.openxmlformats.org/drawingml/2006/main" noChangeAspect="1"/>
             </wp:cNvGraphicFramePr>
@@ -751,7 +664,7 @@
                   <pic:spPr>
                     <a:xfrm>
                       <a:off x="0" y="0"/>
-                      <a:ext cx="4572000" cy="1498600"/>
+                      <a:ext cx="5486400" cy="3657600"/>
                     </a:xfrm>
                     <a:prstGeom prst="rect">
                       <a:avLst/>
@@ -779,253 +692,76 @@
       <w:pPr>
         <w:rPr>
           <w:rStyle w:val="Hyperlink"/>
-          <w:b/>
-          <w:color w:val="000000" w:themeColor="text1"/>
-          <w:sz w:val="22"/>
-          <w:szCs w:val="22"/>
-          <w:u w:val="none"/>
-        </w:rPr>
-      </w:pPr>
-      <w:r>
-        <w:rPr>
-          <w:rStyle w:val="Hyperlink"/>
-          <w:b/>
-          <w:color w:val="000000" w:themeColor="text1"/>
-          <w:sz w:val="22"/>
-          <w:szCs w:val="22"/>
-          <w:u w:val="none"/>
-        </w:rPr>
-        <w:t>Here is the full list of Complete Allow Sites:</w:t>
-      </w:r>
-    </w:p>
-    <w:p>
-      <w:pPr>
-        <w:rPr>
-          <w:rStyle w:val="Hyperlink"/>
-          <w:color w:val="000000" w:themeColor="text1"/>
-          <w:sz w:val="22"/>
-          <w:szCs w:val="22"/>
-          <w:u w:val="none"/>
-        </w:rPr>
-      </w:pPr>
-      <w:r>
-        <w:rPr>
-          <w:rStyle w:val="Hyperlink"/>
-          <w:color w:val="000000" w:themeColor="text1"/>
-          <w:sz w:val="22"/>
-          <w:szCs w:val="22"/>
-          <w:u w:val="none"/>
-        </w:rPr>
-        <w:t>360.cn</w:t>
-      </w:r>
-    </w:p>
-    <w:p>
-      <w:pPr>
-        <w:rPr>
-          <w:rStyle w:val="Hyperlink"/>
-          <w:color w:val="000000" w:themeColor="text1"/>
-          <w:sz w:val="22"/>
-          <w:szCs w:val="22"/>
-          <w:u w:val="none"/>
-        </w:rPr>
-      </w:pPr>
-      <w:r>
-        <w:rPr>
-          <w:rStyle w:val="Hyperlink"/>
-          <w:color w:val="000000" w:themeColor="text1"/>
-          <w:sz w:val="22"/>
-          <w:szCs w:val="22"/>
-          <w:u w:val="none"/>
-        </w:rPr>
-        <w:t>fc2.com</w:t>
-      </w:r>
-    </w:p>
-    <w:p>
-      <w:pPr>
-        <w:rPr>
-          <w:rStyle w:val="Hyperlink"/>
-          <w:color w:val="000000" w:themeColor="text1"/>
-          <w:sz w:val="22"/>
-          <w:szCs w:val="22"/>
-          <w:u w:val="none"/>
-        </w:rPr>
-      </w:pPr>
-      <w:r>
-        <w:rPr>
-          <w:rStyle w:val="Hyperlink"/>
-          <w:color w:val="000000" w:themeColor="text1"/>
-          <w:sz w:val="22"/>
-          <w:szCs w:val="22"/>
-          <w:u w:val="none"/>
-        </w:rPr>
-        <w:t>livejasmin.com</w:t>
-      </w:r>
-    </w:p>
-    <w:p>
-      <w:pPr>
-        <w:rPr>
-          <w:rStyle w:val="Hyperlink"/>
-          <w:color w:val="000000" w:themeColor="text1"/>
-          <w:sz w:val="22"/>
-          <w:szCs w:val="22"/>
-          <w:u w:val="none"/>
-        </w:rPr>
-      </w:pPr>
-      <w:r>
-        <w:rPr>
-          <w:rStyle w:val="Hyperlink"/>
-          <w:color w:val="000000" w:themeColor="text1"/>
-          <w:sz w:val="22"/>
-          <w:szCs w:val="22"/>
-          <w:u w:val="none"/>
-        </w:rPr>
-        <w:t>popads.net</w:t>
-      </w:r>
-    </w:p>
-    <w:p>
-      <w:pPr>
-        <w:rPr>
-          <w:rStyle w:val="Hyperlink"/>
-          <w:color w:val="000000" w:themeColor="text1"/>
-          <w:sz w:val="22"/>
-          <w:szCs w:val="22"/>
-          <w:u w:val="none"/>
-        </w:rPr>
-      </w:pPr>
-      <w:r>
-        <w:rPr>
-          <w:rStyle w:val="Hyperlink"/>
-          <w:color w:val="000000" w:themeColor="text1"/>
-          <w:sz w:val="22"/>
-          <w:szCs w:val="22"/>
-          <w:u w:val="none"/>
-        </w:rPr>
-        <w:t>qq.com</w:t>
-      </w:r>
-    </w:p>
-    <w:p>
-      <w:pPr>
-        <w:rPr>
-          <w:rStyle w:val="Hyperlink"/>
-          <w:color w:val="000000" w:themeColor="text1"/>
-          <w:sz w:val="22"/>
-          <w:szCs w:val="22"/>
-          <w:u w:val="none"/>
-        </w:rPr>
-      </w:pPr>
-      <w:r>
-        <w:rPr>
-          <w:rStyle w:val="Hyperlink"/>
-          <w:color w:val="000000" w:themeColor="text1"/>
-          <w:sz w:val="22"/>
-          <w:szCs w:val="22"/>
-          <w:u w:val="none"/>
-        </w:rPr>
-        <w:t>soundcloud.com</w:t>
-      </w:r>
-    </w:p>
-    <w:p>
-      <w:pPr>
-        <w:rPr>
-          <w:rStyle w:val="Hyperlink"/>
-          <w:color w:val="000000" w:themeColor="text1"/>
-          <w:sz w:val="22"/>
-          <w:szCs w:val="22"/>
-          <w:u w:val="none"/>
-        </w:rPr>
-      </w:pPr>
-      <w:r>
-        <w:rPr>
-          <w:rStyle w:val="Hyperlink"/>
-          <w:color w:val="000000" w:themeColor="text1"/>
-          <w:sz w:val="22"/>
-          <w:szCs w:val="22"/>
-          <w:u w:val="none"/>
-        </w:rPr>
-        <w:t>uol.com.br</w:t>
-      </w:r>
-    </w:p>
-    <w:p>
-      <w:pPr>
-        <w:rPr>
-          <w:rStyle w:val="Hyperlink"/>
-          <w:color w:val="000000" w:themeColor="text1"/>
-          <w:sz w:val="22"/>
-          <w:szCs w:val="22"/>
-          <w:u w:val="none"/>
-        </w:rPr>
-      </w:pPr>
-    </w:p>
-    <w:p>
-      <w:pPr>
-        <w:rPr>
-          <w:rStyle w:val="Hyperlink"/>
-          <w:color w:val="000000" w:themeColor="text1"/>
-          <w:sz w:val="22"/>
-          <w:szCs w:val="22"/>
-          <w:u w:val="none"/>
-        </w:rPr>
-      </w:pPr>
-      <w:r>
-        <w:rPr>
-          <w:rStyle w:val="Hyperlink"/>
-          <w:color w:val="000000" w:themeColor="text1"/>
-          <w:sz w:val="22"/>
-          <w:szCs w:val="22"/>
-          <w:u w:val="none"/>
-        </w:rPr>
-        <w:t>Not set means either the site’s</w:t>
-      </w:r>
-      <w:r>
-        <w:rPr>
-          <w:rStyle w:val="Hyperlink"/>
-          <w:color w:val="000000" w:themeColor="text1"/>
-          <w:sz w:val="22"/>
-          <w:szCs w:val="22"/>
-          <w:u w:val="none"/>
-        </w:rPr>
-        <w:t xml:space="preserve"> robots.txt </w:t>
-      </w:r>
-      <w:r>
-        <w:rPr>
-          <w:rStyle w:val="Hyperlink"/>
-          <w:color w:val="000000" w:themeColor="text1"/>
-          <w:sz w:val="22"/>
-          <w:szCs w:val="22"/>
-          <w:u w:val="none"/>
-        </w:rPr>
-        <w:t>does not have rules for User Agent: * or that the site does not have a robots.txt file.</w:t>
-      </w:r>
-      <w:r>
-        <w:rPr>
-          <w:rStyle w:val="Hyperlink"/>
-          <w:color w:val="000000" w:themeColor="text1"/>
-          <w:sz w:val="22"/>
-          <w:szCs w:val="22"/>
-          <w:u w:val="none"/>
-        </w:rPr>
-        <w:t xml:space="preserve"> </w:t>
-      </w:r>
-      <w:r>
-        <w:rPr>
-          <w:rStyle w:val="Hyperlink"/>
-          <w:color w:val="000000" w:themeColor="text1"/>
-          <w:sz w:val="22"/>
-          <w:szCs w:val="22"/>
-          <w:u w:val="none"/>
-        </w:rPr>
-        <w:t>Whether intended or not, this is</w:t>
-      </w:r>
-      <w:r>
-        <w:rPr>
-          <w:rStyle w:val="Hyperlink"/>
-          <w:color w:val="000000" w:themeColor="text1"/>
-          <w:sz w:val="22"/>
-          <w:szCs w:val="22"/>
-          <w:u w:val="none"/>
-        </w:rPr>
-        <w:t xml:space="preserve"> the same as granting robots complete access to their site</w:t>
-      </w:r>
+          <w:color w:val="000000" w:themeColor="text1"/>
+          <w:sz w:val="22"/>
+          <w:szCs w:val="22"/>
+          <w:u w:val="none"/>
+        </w:rPr>
+      </w:pPr>
+      <w:r>
+        <w:rPr>
+          <w:rStyle w:val="Hyperlink"/>
+          <w:color w:val="000000" w:themeColor="text1"/>
+          <w:sz w:val="22"/>
+          <w:szCs w:val="22"/>
+          <w:u w:val="none"/>
+        </w:rPr>
+        <w:t>Most sites were classified as Mixed because they have a mixture of rules of where robots can go. Google’s robots.txt is an example of a mixed robots.txt.</w:t>
+      </w:r>
+    </w:p>
+    <w:p>
+      <w:pPr>
+        <w:rPr>
+          <w:rStyle w:val="Hyperlink"/>
+          <w:color w:val="000000" w:themeColor="text1"/>
+          <w:sz w:val="22"/>
+          <w:szCs w:val="22"/>
+          <w:u w:val="none"/>
+        </w:rPr>
+      </w:pPr>
+    </w:p>
+    <w:p>
+      <w:pPr>
+        <w:rPr>
+          <w:rStyle w:val="Hyperlink"/>
+          <w:color w:val="000000" w:themeColor="text1"/>
+          <w:sz w:val="22"/>
+          <w:szCs w:val="22"/>
+          <w:u w:val="none"/>
+        </w:rPr>
+      </w:pPr>
+      <w:r>
+        <w:rPr>
+          <w:rStyle w:val="Hyperlink"/>
+          <w:color w:val="000000" w:themeColor="text1"/>
+          <w:sz w:val="22"/>
+          <w:szCs w:val="22"/>
+          <w:u w:val="none"/>
+        </w:rPr>
+        <w:t>Complete Allow means that the site’s robots.txt file explicitly gives rob</w:t>
+      </w:r>
+      <w:r>
+        <w:rPr>
+          <w:rStyle w:val="Hyperlink"/>
+          <w:color w:val="000000" w:themeColor="text1"/>
+          <w:sz w:val="22"/>
+          <w:szCs w:val="22"/>
+          <w:u w:val="none"/>
+        </w:rPr>
+        <w:t>ots complete access (i.e. Disallow</w:t>
+      </w:r>
+      <w:proofErr w:type="gramStart"/>
+      <w:r>
+        <w:rPr>
+          <w:rStyle w:val="Hyperlink"/>
+          <w:color w:val="000000" w:themeColor="text1"/>
+          <w:sz w:val="22"/>
+          <w:szCs w:val="22"/>
+          <w:u w:val="none"/>
+        </w:rPr>
+        <w:t>: )</w:t>
+      </w:r>
+      <w:proofErr w:type="gramEnd"/>
       <w:r>
         <w:rPr>
           <w:rStyle w:val="Hyperlink"/>
@@ -1044,32 +780,55 @@
           <w:szCs w:val="22"/>
           <w:u w:val="none"/>
         </w:rPr>
-        <w:t>The most notable site on this list is Diply.</w:t>
-      </w:r>
-    </w:p>
-    <w:p>
-      <w:pPr>
-        <w:rPr>
-          <w:rStyle w:val="Hyperlink"/>
-          <w:color w:val="000000" w:themeColor="text1"/>
-          <w:sz w:val="22"/>
-          <w:szCs w:val="22"/>
-          <w:u w:val="none"/>
-        </w:rPr>
-      </w:pPr>
-      <w:r>
-        <w:rPr>
-          <w:rStyle w:val="Hyperlink"/>
+        <w:t xml:space="preserve">Probably the most notable site from my perspective is </w:t>
+      </w:r>
+      <w:proofErr w:type="spellStart"/>
+      <w:r>
+        <w:rPr>
+          <w:rStyle w:val="Hyperlink"/>
+          <w:color w:val="000000" w:themeColor="text1"/>
+          <w:sz w:val="22"/>
+          <w:szCs w:val="22"/>
+          <w:u w:val="none"/>
+        </w:rPr>
+        <w:t>SoundCloud</w:t>
+      </w:r>
+      <w:proofErr w:type="spellEnd"/>
+      <w:r>
+        <w:rPr>
+          <w:rStyle w:val="Hyperlink"/>
+          <w:color w:val="000000" w:themeColor="text1"/>
+          <w:sz w:val="22"/>
+          <w:szCs w:val="22"/>
+          <w:u w:val="none"/>
+        </w:rPr>
+        <w:t>.</w:t>
+      </w:r>
+    </w:p>
+    <w:p>
+      <w:pPr>
+        <w:rPr>
+          <w:rStyle w:val="Hyperlink"/>
+          <w:color w:val="000000" w:themeColor="text1"/>
+          <w:sz w:val="22"/>
+          <w:szCs w:val="22"/>
+          <w:u w:val="none"/>
+        </w:rPr>
+      </w:pPr>
+      <w:r>
+        <w:rPr>
+          <w:rStyle w:val="Hyperlink"/>
+          <w:noProof/>
           <w:color w:val="000000" w:themeColor="text1"/>
           <w:sz w:val="22"/>
           <w:szCs w:val="22"/>
           <w:u w:val="none"/>
         </w:rPr>
         <w:drawing>
-          <wp:inline distT="0" distB="0" distL="0" distR="0" wp14:anchorId="2EAB2E9D" wp14:editId="782803D7">
-            <wp:extent cx="3340100" cy="1473200"/>
-            <wp:effectExtent l="0" t="0" r="12700" b="0"/>
-            <wp:docPr id="5" name="Picture 5"/>
+          <wp:inline distT="0" distB="0" distL="0" distR="0" wp14:anchorId="1C763206" wp14:editId="7D69CFF1">
+            <wp:extent cx="4572000" cy="1498600"/>
+            <wp:effectExtent l="0" t="0" r="0" b="0"/>
+            <wp:docPr id="3" name="Picture 3"/>
             <wp:cNvGraphicFramePr>
               <a:graphicFrameLocks xmlns:a="http://schemas.openxmlformats.org/drawingml/2006/main" noChangeAspect="1"/>
             </wp:cNvGraphicFramePr>
@@ -1089,6 +848,367 @@
                   <pic:spPr>
                     <a:xfrm>
                       <a:off x="0" y="0"/>
+                      <a:ext cx="4572000" cy="1498600"/>
+                    </a:xfrm>
+                    <a:prstGeom prst="rect">
+                      <a:avLst/>
+                    </a:prstGeom>
+                  </pic:spPr>
+                </pic:pic>
+              </a:graphicData>
+            </a:graphic>
+          </wp:inline>
+        </w:drawing>
+      </w:r>
+    </w:p>
+    <w:p>
+      <w:pPr>
+        <w:rPr>
+          <w:rStyle w:val="Hyperlink"/>
+          <w:color w:val="000000" w:themeColor="text1"/>
+          <w:sz w:val="22"/>
+          <w:szCs w:val="22"/>
+          <w:u w:val="none"/>
+        </w:rPr>
+      </w:pPr>
+    </w:p>
+    <w:p>
+      <w:pPr>
+        <w:rPr>
+          <w:rStyle w:val="Hyperlink"/>
+          <w:b/>
+          <w:color w:val="000000" w:themeColor="text1"/>
+          <w:sz w:val="22"/>
+          <w:szCs w:val="22"/>
+          <w:u w:val="none"/>
+        </w:rPr>
+      </w:pPr>
+      <w:r>
+        <w:rPr>
+          <w:rStyle w:val="Hyperlink"/>
+          <w:b/>
+          <w:color w:val="000000" w:themeColor="text1"/>
+          <w:sz w:val="22"/>
+          <w:szCs w:val="22"/>
+          <w:u w:val="none"/>
+        </w:rPr>
+        <w:t>Here is the full list of Complete Allow Sites:</w:t>
+      </w:r>
+    </w:p>
+    <w:p>
+      <w:pPr>
+        <w:rPr>
+          <w:rStyle w:val="Hyperlink"/>
+          <w:color w:val="000000" w:themeColor="text1"/>
+          <w:sz w:val="22"/>
+          <w:szCs w:val="22"/>
+          <w:u w:val="none"/>
+        </w:rPr>
+      </w:pPr>
+      <w:r>
+        <w:rPr>
+          <w:rStyle w:val="Hyperlink"/>
+          <w:color w:val="000000" w:themeColor="text1"/>
+          <w:sz w:val="22"/>
+          <w:szCs w:val="22"/>
+          <w:u w:val="none"/>
+        </w:rPr>
+        <w:t>360.cn</w:t>
+      </w:r>
+    </w:p>
+    <w:p>
+      <w:pPr>
+        <w:rPr>
+          <w:rStyle w:val="Hyperlink"/>
+          <w:color w:val="000000" w:themeColor="text1"/>
+          <w:sz w:val="22"/>
+          <w:szCs w:val="22"/>
+          <w:u w:val="none"/>
+        </w:rPr>
+      </w:pPr>
+      <w:r>
+        <w:rPr>
+          <w:rStyle w:val="Hyperlink"/>
+          <w:color w:val="000000" w:themeColor="text1"/>
+          <w:sz w:val="22"/>
+          <w:szCs w:val="22"/>
+          <w:u w:val="none"/>
+        </w:rPr>
+        <w:t>fc2.com</w:t>
+      </w:r>
+    </w:p>
+    <w:p>
+      <w:pPr>
+        <w:rPr>
+          <w:rStyle w:val="Hyperlink"/>
+          <w:color w:val="000000" w:themeColor="text1"/>
+          <w:sz w:val="22"/>
+          <w:szCs w:val="22"/>
+          <w:u w:val="none"/>
+        </w:rPr>
+      </w:pPr>
+      <w:r>
+        <w:rPr>
+          <w:rStyle w:val="Hyperlink"/>
+          <w:color w:val="000000" w:themeColor="text1"/>
+          <w:sz w:val="22"/>
+          <w:szCs w:val="22"/>
+          <w:u w:val="none"/>
+        </w:rPr>
+        <w:t>livejasmin.com</w:t>
+      </w:r>
+    </w:p>
+    <w:p>
+      <w:pPr>
+        <w:rPr>
+          <w:rStyle w:val="Hyperlink"/>
+          <w:color w:val="000000" w:themeColor="text1"/>
+          <w:sz w:val="22"/>
+          <w:szCs w:val="22"/>
+          <w:u w:val="none"/>
+        </w:rPr>
+      </w:pPr>
+      <w:r>
+        <w:rPr>
+          <w:rStyle w:val="Hyperlink"/>
+          <w:color w:val="000000" w:themeColor="text1"/>
+          <w:sz w:val="22"/>
+          <w:szCs w:val="22"/>
+          <w:u w:val="none"/>
+        </w:rPr>
+        <w:t>popads.net</w:t>
+      </w:r>
+    </w:p>
+    <w:p>
+      <w:pPr>
+        <w:rPr>
+          <w:rStyle w:val="Hyperlink"/>
+          <w:color w:val="000000" w:themeColor="text1"/>
+          <w:sz w:val="22"/>
+          <w:szCs w:val="22"/>
+          <w:u w:val="none"/>
+        </w:rPr>
+      </w:pPr>
+      <w:r>
+        <w:rPr>
+          <w:rStyle w:val="Hyperlink"/>
+          <w:color w:val="000000" w:themeColor="text1"/>
+          <w:sz w:val="22"/>
+          <w:szCs w:val="22"/>
+          <w:u w:val="none"/>
+        </w:rPr>
+        <w:t>qq.com</w:t>
+      </w:r>
+    </w:p>
+    <w:p>
+      <w:pPr>
+        <w:rPr>
+          <w:rStyle w:val="Hyperlink"/>
+          <w:color w:val="000000" w:themeColor="text1"/>
+          <w:sz w:val="22"/>
+          <w:szCs w:val="22"/>
+          <w:u w:val="none"/>
+        </w:rPr>
+      </w:pPr>
+      <w:r>
+        <w:rPr>
+          <w:rStyle w:val="Hyperlink"/>
+          <w:color w:val="000000" w:themeColor="text1"/>
+          <w:sz w:val="22"/>
+          <w:szCs w:val="22"/>
+          <w:u w:val="none"/>
+        </w:rPr>
+        <w:t>soundcloud.com</w:t>
+      </w:r>
+    </w:p>
+    <w:p>
+      <w:pPr>
+        <w:rPr>
+          <w:rStyle w:val="Hyperlink"/>
+          <w:color w:val="000000" w:themeColor="text1"/>
+          <w:sz w:val="22"/>
+          <w:szCs w:val="22"/>
+          <w:u w:val="none"/>
+        </w:rPr>
+      </w:pPr>
+      <w:r>
+        <w:rPr>
+          <w:rStyle w:val="Hyperlink"/>
+          <w:color w:val="000000" w:themeColor="text1"/>
+          <w:sz w:val="22"/>
+          <w:szCs w:val="22"/>
+          <w:u w:val="none"/>
+        </w:rPr>
+        <w:t>uol.com.br</w:t>
+      </w:r>
+    </w:p>
+    <w:p>
+      <w:pPr>
+        <w:rPr>
+          <w:rStyle w:val="Hyperlink"/>
+          <w:color w:val="000000" w:themeColor="text1"/>
+          <w:sz w:val="22"/>
+          <w:szCs w:val="22"/>
+          <w:u w:val="none"/>
+        </w:rPr>
+      </w:pPr>
+    </w:p>
+    <w:p>
+      <w:pPr>
+        <w:rPr>
+          <w:rStyle w:val="Hyperlink"/>
+          <w:color w:val="000000" w:themeColor="text1"/>
+          <w:sz w:val="22"/>
+          <w:szCs w:val="22"/>
+          <w:u w:val="none"/>
+        </w:rPr>
+      </w:pPr>
+      <w:r>
+        <w:rPr>
+          <w:rStyle w:val="Hyperlink"/>
+          <w:color w:val="000000" w:themeColor="text1"/>
+          <w:sz w:val="22"/>
+          <w:szCs w:val="22"/>
+          <w:u w:val="none"/>
+        </w:rPr>
+        <w:t>Not set means either the site’s</w:t>
+      </w:r>
+      <w:r>
+        <w:rPr>
+          <w:rStyle w:val="Hyperlink"/>
+          <w:color w:val="000000" w:themeColor="text1"/>
+          <w:sz w:val="22"/>
+          <w:szCs w:val="22"/>
+          <w:u w:val="none"/>
+        </w:rPr>
+        <w:t xml:space="preserve"> robots.txt </w:t>
+      </w:r>
+      <w:r>
+        <w:rPr>
+          <w:rStyle w:val="Hyperlink"/>
+          <w:color w:val="000000" w:themeColor="text1"/>
+          <w:sz w:val="22"/>
+          <w:szCs w:val="22"/>
+          <w:u w:val="none"/>
+        </w:rPr>
+        <w:t>does not have rules for User Agent: * or that the site does not have a robots.txt file.</w:t>
+      </w:r>
+      <w:r>
+        <w:rPr>
+          <w:rStyle w:val="Hyperlink"/>
+          <w:color w:val="000000" w:themeColor="text1"/>
+          <w:sz w:val="22"/>
+          <w:szCs w:val="22"/>
+          <w:u w:val="none"/>
+        </w:rPr>
+        <w:t xml:space="preserve"> </w:t>
+      </w:r>
+      <w:r>
+        <w:rPr>
+          <w:rStyle w:val="Hyperlink"/>
+          <w:color w:val="000000" w:themeColor="text1"/>
+          <w:sz w:val="22"/>
+          <w:szCs w:val="22"/>
+          <w:u w:val="none"/>
+        </w:rPr>
+        <w:t>Whether intended or not, this is</w:t>
+      </w:r>
+      <w:r>
+        <w:rPr>
+          <w:rStyle w:val="Hyperlink"/>
+          <w:color w:val="000000" w:themeColor="text1"/>
+          <w:sz w:val="22"/>
+          <w:szCs w:val="22"/>
+          <w:u w:val="none"/>
+        </w:rPr>
+        <w:t xml:space="preserve"> the same as granting robots complete access to their site</w:t>
+      </w:r>
+      <w:r>
+        <w:rPr>
+          <w:rStyle w:val="Hyperlink"/>
+          <w:color w:val="000000" w:themeColor="text1"/>
+          <w:sz w:val="22"/>
+          <w:szCs w:val="22"/>
+          <w:u w:val="none"/>
+        </w:rPr>
+        <w:t xml:space="preserve">. </w:t>
+      </w:r>
+      <w:r>
+        <w:rPr>
+          <w:rStyle w:val="Hyperlink"/>
+          <w:color w:val="000000" w:themeColor="text1"/>
+          <w:sz w:val="22"/>
+          <w:szCs w:val="22"/>
+          <w:u w:val="none"/>
+        </w:rPr>
+        <w:t xml:space="preserve">The most notable site on this list is </w:t>
+      </w:r>
+      <w:proofErr w:type="spellStart"/>
+      <w:r>
+        <w:rPr>
+          <w:rStyle w:val="Hyperlink"/>
+          <w:color w:val="000000" w:themeColor="text1"/>
+          <w:sz w:val="22"/>
+          <w:szCs w:val="22"/>
+          <w:u w:val="none"/>
+        </w:rPr>
+        <w:t>Diply</w:t>
+      </w:r>
+      <w:proofErr w:type="spellEnd"/>
+      <w:r>
+        <w:rPr>
+          <w:rStyle w:val="Hyperlink"/>
+          <w:color w:val="000000" w:themeColor="text1"/>
+          <w:sz w:val="22"/>
+          <w:szCs w:val="22"/>
+          <w:u w:val="none"/>
+        </w:rPr>
+        <w:t>.</w:t>
+      </w:r>
+    </w:p>
+    <w:p>
+      <w:pPr>
+        <w:rPr>
+          <w:rStyle w:val="Hyperlink"/>
+          <w:color w:val="000000" w:themeColor="text1"/>
+          <w:sz w:val="22"/>
+          <w:szCs w:val="22"/>
+          <w:u w:val="none"/>
+        </w:rPr>
+      </w:pPr>
+      <w:r>
+        <w:rPr>
+          <w:rStyle w:val="Hyperlink"/>
+          <w:noProof/>
+          <w:color w:val="000000" w:themeColor="text1"/>
+          <w:sz w:val="22"/>
+          <w:szCs w:val="22"/>
+          <w:u w:val="none"/>
+        </w:rPr>
+        <w:drawing>
+          <wp:inline distT="0" distB="0" distL="0" distR="0" wp14:anchorId="2EAB2E9D" wp14:editId="782803D7">
+            <wp:extent cx="3340100" cy="1473200"/>
+            <wp:effectExtent l="0" t="0" r="12700" b="0"/>
+            <wp:docPr id="5" name="Picture 5"/>
+            <wp:cNvGraphicFramePr>
+              <a:graphicFrameLocks xmlns:a="http://schemas.openxmlformats.org/drawingml/2006/main" noChangeAspect="1"/>
+            </wp:cNvGraphicFramePr>
+            <a:graphic xmlns:a="http://schemas.openxmlformats.org/drawingml/2006/main">
+              <a:graphicData uri="http://schemas.openxmlformats.org/drawingml/2006/picture">
+                <pic:pic xmlns:pic="http://schemas.openxmlformats.org/drawingml/2006/picture">
+                  <pic:nvPicPr>
+                    <pic:cNvPr id="1" name=""/>
+                    <pic:cNvPicPr/>
+                  </pic:nvPicPr>
+                  <pic:blipFill>
+                    <a:blip r:embed="rId10"/>
+                    <a:stretch>
+                      <a:fillRect/>
+                    </a:stretch>
+                  </pic:blipFill>
+                  <pic:spPr>
+                    <a:xfrm>
+                      <a:off x="0" y="0"/>
                       <a:ext cx="3340100" cy="1473200"/>
                     </a:xfrm>
                     <a:prstGeom prst="rect">
@@ -1330,254 +1450,313 @@
         </w:rPr>
         <w:t xml:space="preserve">A notable site that falls into this category is LinkedIn, </w:t>
       </w:r>
-      <w:hyperlink r:id="rId10" w:history="1">
+      <w:hyperlink r:id="rId11" w:history="1">
         <w:r>
           <w:rPr>
             <w:rStyle w:val="Hyperlink"/>
             <w:sz w:val="22"/>
             <w:szCs w:val="22"/>
           </w:rPr>
-          <w:t>who has engaged in lawsuits with webscrapers</w:t>
+          <w:t xml:space="preserve">who has engaged in lawsuits with </w:t>
+        </w:r>
+        <w:proofErr w:type="spellStart"/>
+        <w:r>
+          <w:rPr>
+            <w:rStyle w:val="Hyperlink"/>
+            <w:sz w:val="22"/>
+            <w:szCs w:val="22"/>
+          </w:rPr>
+          <w:t>webscrapers</w:t>
+        </w:r>
+        <w:proofErr w:type="spellEnd"/>
+      </w:hyperlink>
+      <w:r>
+        <w:rPr>
+          <w:color w:val="000000" w:themeColor="text1"/>
+          <w:sz w:val="22"/>
+          <w:szCs w:val="22"/>
+        </w:rPr>
+        <w:t>.</w:t>
+      </w:r>
+    </w:p>
+    <w:p>
+      <w:pPr>
+        <w:rPr>
+          <w:color w:val="000000" w:themeColor="text1"/>
+          <w:sz w:val="22"/>
+          <w:szCs w:val="22"/>
+        </w:rPr>
+      </w:pPr>
+    </w:p>
+    <w:p>
+      <w:pPr>
+        <w:rPr>
+          <w:b/>
+          <w:color w:val="000000" w:themeColor="text1"/>
+          <w:sz w:val="22"/>
+          <w:szCs w:val="22"/>
+        </w:rPr>
+      </w:pPr>
+      <w:r>
+        <w:rPr>
+          <w:b/>
+          <w:color w:val="000000" w:themeColor="text1"/>
+          <w:sz w:val="22"/>
+          <w:szCs w:val="22"/>
+        </w:rPr>
+        <w:t>Here is the full list of Complete Disallow Sites:</w:t>
+      </w:r>
+    </w:p>
+    <w:p>
+      <w:pPr>
+        <w:rPr>
+          <w:sz w:val="22"/>
+          <w:szCs w:val="22"/>
+        </w:rPr>
+      </w:pPr>
+      <w:r>
+        <w:rPr>
+          <w:sz w:val="22"/>
+          <w:szCs w:val="22"/>
+        </w:rPr>
+        <w:t>facebook.com</w:t>
+      </w:r>
+    </w:p>
+    <w:p>
+      <w:pPr>
+        <w:rPr>
+          <w:sz w:val="22"/>
+          <w:szCs w:val="22"/>
+        </w:rPr>
+      </w:pPr>
+      <w:r>
+        <w:rPr>
+          <w:sz w:val="22"/>
+          <w:szCs w:val="22"/>
+        </w:rPr>
+        <w:t>go2cloud.org</w:t>
+      </w:r>
+    </w:p>
+    <w:p>
+      <w:pPr>
+        <w:rPr>
+          <w:sz w:val="22"/>
+          <w:szCs w:val="22"/>
+        </w:rPr>
+      </w:pPr>
+      <w:r>
+        <w:rPr>
+          <w:sz w:val="22"/>
+          <w:szCs w:val="22"/>
+        </w:rPr>
+        <w:t>hao123.com</w:t>
+      </w:r>
+    </w:p>
+    <w:p>
+      <w:pPr>
+        <w:rPr>
+          <w:sz w:val="22"/>
+          <w:szCs w:val="22"/>
+        </w:rPr>
+      </w:pPr>
+      <w:r>
+        <w:rPr>
+          <w:sz w:val="22"/>
+          <w:szCs w:val="22"/>
+        </w:rPr>
+        <w:t>linkedin.com</w:t>
+      </w:r>
+    </w:p>
+    <w:p>
+      <w:pPr>
+        <w:rPr>
+          <w:sz w:val="22"/>
+          <w:szCs w:val="22"/>
+        </w:rPr>
+      </w:pPr>
+      <w:r>
+        <w:rPr>
+          <w:sz w:val="22"/>
+          <w:szCs w:val="22"/>
+        </w:rPr>
+        <w:t>Naver.com</w:t>
+      </w:r>
+    </w:p>
+    <w:p>
+      <w:pPr>
+        <w:rPr>
+          <w:sz w:val="22"/>
+          <w:szCs w:val="22"/>
+        </w:rPr>
+      </w:pPr>
+      <w:r>
+        <w:rPr>
+          <w:sz w:val="22"/>
+          <w:szCs w:val="22"/>
+        </w:rPr>
+        <w:t>onclckds.com</w:t>
+      </w:r>
+    </w:p>
+    <w:p>
+      <w:pPr>
+        <w:rPr>
+          <w:sz w:val="22"/>
+          <w:szCs w:val="22"/>
+        </w:rPr>
+      </w:pPr>
+      <w:r>
+        <w:rPr>
+          <w:sz w:val="22"/>
+          <w:szCs w:val="22"/>
+        </w:rPr>
+        <w:t>soso.com</w:t>
+      </w:r>
+    </w:p>
+    <w:p>
+      <w:pPr>
+        <w:rPr>
+          <w:sz w:val="22"/>
+          <w:szCs w:val="22"/>
+        </w:rPr>
+      </w:pPr>
+      <w:r>
+        <w:rPr>
+          <w:sz w:val="22"/>
+          <w:szCs w:val="22"/>
+        </w:rPr>
+        <w:t>t.co</w:t>
+      </w:r>
+    </w:p>
+    <w:p>
+      <w:pPr>
+        <w:rPr>
+          <w:sz w:val="22"/>
+          <w:szCs w:val="22"/>
+        </w:rPr>
+      </w:pPr>
+      <w:r>
+        <w:rPr>
+          <w:sz w:val="22"/>
+          <w:szCs w:val="22"/>
+        </w:rPr>
+        <w:t>taobao.com</w:t>
+      </w:r>
+    </w:p>
+    <w:p>
+      <w:pPr>
+        <w:rPr>
+          <w:sz w:val="22"/>
+          <w:szCs w:val="22"/>
+        </w:rPr>
+      </w:pPr>
+      <w:r>
+        <w:rPr>
+          <w:sz w:val="22"/>
+          <w:szCs w:val="22"/>
+        </w:rPr>
+        <w:t>tmall.com</w:t>
+      </w:r>
+      <w:r>
+        <w:rPr>
+          <w:sz w:val="22"/>
+          <w:szCs w:val="22"/>
+        </w:rPr>
+        <w:br/>
+      </w:r>
+    </w:p>
+    <w:p>
+      <w:pPr>
+        <w:rPr>
+          <w:sz w:val="22"/>
+          <w:szCs w:val="22"/>
+        </w:rPr>
+      </w:pPr>
+      <w:r>
+        <w:rPr>
+          <w:sz w:val="22"/>
+          <w:szCs w:val="22"/>
+        </w:rPr>
+        <w:t xml:space="preserve">Hopefully the above is helpful in looking at where to start and avoid for your various </w:t>
+      </w:r>
+      <w:proofErr w:type="spellStart"/>
+      <w:r>
+        <w:rPr>
+          <w:sz w:val="22"/>
+          <w:szCs w:val="22"/>
+        </w:rPr>
+        <w:t>webscraping</w:t>
+      </w:r>
+      <w:proofErr w:type="spellEnd"/>
+      <w:r>
+        <w:rPr>
+          <w:sz w:val="22"/>
+          <w:szCs w:val="22"/>
+        </w:rPr>
+        <w:t xml:space="preserve"> projects. If you would like to how I collected this data or see the results for all the sites I collected data from, </w:t>
+      </w:r>
+      <w:hyperlink r:id="rId12" w:history="1">
+        <w:r>
+          <w:rPr>
+            <w:rStyle w:val="Hyperlink"/>
+            <w:sz w:val="22"/>
+            <w:szCs w:val="22"/>
+          </w:rPr>
+          <w:t>you can check my repo</w:t>
         </w:r>
       </w:hyperlink>
-      <w:r>
-        <w:rPr>
-          <w:color w:val="000000" w:themeColor="text1"/>
-          <w:sz w:val="22"/>
-          <w:szCs w:val="22"/>
-        </w:rPr>
-        <w:t>.</w:t>
-      </w:r>
-    </w:p>
-    <w:p>
-      <w:pPr>
-        <w:rPr>
-          <w:color w:val="000000" w:themeColor="text1"/>
-          <w:sz w:val="22"/>
-          <w:szCs w:val="22"/>
-        </w:rPr>
-      </w:pPr>
-    </w:p>
-    <w:p>
-      <w:pPr>
-        <w:rPr>
-          <w:b/>
-          <w:color w:val="000000" w:themeColor="text1"/>
-          <w:sz w:val="22"/>
-          <w:szCs w:val="22"/>
-        </w:rPr>
-      </w:pPr>
-      <w:r>
-        <w:rPr>
-          <w:b/>
-          <w:color w:val="000000" w:themeColor="text1"/>
-          <w:sz w:val="22"/>
-          <w:szCs w:val="22"/>
-        </w:rPr>
-        <w:t>Here is the full list of Complete Disallow Sites:</w:t>
-      </w:r>
-    </w:p>
-    <w:p>
-      <w:pPr>
-        <w:rPr>
-          <w:sz w:val="22"/>
-          <w:szCs w:val="22"/>
-        </w:rPr>
-      </w:pPr>
-      <w:r>
-        <w:rPr>
-          <w:sz w:val="22"/>
-          <w:szCs w:val="22"/>
-        </w:rPr>
-        <w:t>facebook.com</w:t>
-      </w:r>
-    </w:p>
-    <w:p>
-      <w:pPr>
-        <w:rPr>
-          <w:sz w:val="22"/>
-          <w:szCs w:val="22"/>
-        </w:rPr>
-      </w:pPr>
-      <w:r>
-        <w:rPr>
-          <w:sz w:val="22"/>
-          <w:szCs w:val="22"/>
-        </w:rPr>
-        <w:t>go2cloud.org</w:t>
-      </w:r>
-    </w:p>
-    <w:p>
-      <w:pPr>
-        <w:rPr>
-          <w:sz w:val="22"/>
-          <w:szCs w:val="22"/>
-        </w:rPr>
-      </w:pPr>
-      <w:r>
-        <w:rPr>
-          <w:sz w:val="22"/>
-          <w:szCs w:val="22"/>
-        </w:rPr>
-        <w:t>hao123.com</w:t>
-      </w:r>
-    </w:p>
-    <w:p>
-      <w:pPr>
-        <w:rPr>
-          <w:sz w:val="22"/>
-          <w:szCs w:val="22"/>
-        </w:rPr>
-      </w:pPr>
-      <w:r>
-        <w:rPr>
-          <w:sz w:val="22"/>
-          <w:szCs w:val="22"/>
-        </w:rPr>
-        <w:t>linkedin.com</w:t>
-      </w:r>
-    </w:p>
-    <w:p>
-      <w:pPr>
-        <w:rPr>
-          <w:sz w:val="22"/>
-          <w:szCs w:val="22"/>
-        </w:rPr>
-      </w:pPr>
-      <w:r>
-        <w:rPr>
-          <w:sz w:val="22"/>
-          <w:szCs w:val="22"/>
-        </w:rPr>
-        <w:t>Naver.com</w:t>
-      </w:r>
-    </w:p>
-    <w:p>
-      <w:pPr>
-        <w:rPr>
-          <w:sz w:val="22"/>
-          <w:szCs w:val="22"/>
-        </w:rPr>
-      </w:pPr>
-      <w:r>
-        <w:rPr>
-          <w:sz w:val="22"/>
-          <w:szCs w:val="22"/>
-        </w:rPr>
-        <w:t>onclckds.com</w:t>
-      </w:r>
-    </w:p>
-    <w:p>
-      <w:pPr>
-        <w:rPr>
-          <w:sz w:val="22"/>
-          <w:szCs w:val="22"/>
-        </w:rPr>
-      </w:pPr>
-      <w:r>
-        <w:rPr>
-          <w:sz w:val="22"/>
-          <w:szCs w:val="22"/>
-        </w:rPr>
-        <w:t>soso.com</w:t>
-      </w:r>
-    </w:p>
-    <w:p>
-      <w:pPr>
-        <w:rPr>
-          <w:sz w:val="22"/>
-          <w:szCs w:val="22"/>
-        </w:rPr>
-      </w:pPr>
-      <w:r>
-        <w:rPr>
-          <w:sz w:val="22"/>
-          <w:szCs w:val="22"/>
-        </w:rPr>
-        <w:t>t.co</w:t>
-      </w:r>
-    </w:p>
-    <w:p>
-      <w:pPr>
-        <w:rPr>
-          <w:sz w:val="22"/>
-          <w:szCs w:val="22"/>
-        </w:rPr>
-      </w:pPr>
-      <w:r>
-        <w:rPr>
-          <w:sz w:val="22"/>
-          <w:szCs w:val="22"/>
-        </w:rPr>
-        <w:t>taobao.com</w:t>
-      </w:r>
-    </w:p>
-    <w:p>
-      <w:pPr>
-        <w:rPr>
-          <w:sz w:val="22"/>
-          <w:szCs w:val="22"/>
-        </w:rPr>
-      </w:pPr>
-      <w:r>
-        <w:rPr>
-          <w:sz w:val="22"/>
-          <w:szCs w:val="22"/>
-        </w:rPr>
-        <w:t>tmall.com</w:t>
-      </w:r>
-      <w:r>
-        <w:rPr>
-          <w:sz w:val="22"/>
-          <w:szCs w:val="22"/>
-        </w:rPr>
-        <w:br/>
-      </w:r>
-    </w:p>
-    <w:p>
-      <w:pPr>
-        <w:rPr>
-          <w:sz w:val="22"/>
-          <w:szCs w:val="22"/>
-        </w:rPr>
-      </w:pPr>
-      <w:r>
-        <w:rPr>
-          <w:sz w:val="22"/>
-          <w:szCs w:val="22"/>
-        </w:rPr>
-        <w:t>Hopefully the above is helpful in looking at where to start and avoid for your various webscraping projects. If you would like to how I collected this data or see the results for all the sites I collected data from, you can check my repo.</w:t>
-      </w:r>
-      <w:r>
-        <w:rPr>
-          <w:sz w:val="22"/>
-          <w:szCs w:val="22"/>
-        </w:rPr>
-        <w:t xml:space="preserve"> As stated above, robots.txt is not the only fact</w:t>
-      </w:r>
-      <w:r>
-        <w:rPr>
-          <w:sz w:val="22"/>
-          <w:szCs w:val="22"/>
-        </w:rPr>
-        <w:t>or in deciding to scrape, and  i</w:t>
-      </w:r>
-      <w:r>
-        <w:rPr>
-          <w:sz w:val="22"/>
-          <w:szCs w:val="22"/>
-        </w:rPr>
-        <w:t>n case it wasn’</w:t>
-      </w:r>
-      <w:r>
-        <w:rPr>
-          <w:sz w:val="22"/>
-          <w:szCs w:val="22"/>
-        </w:rPr>
-        <w:t>t clear:</w:t>
-      </w:r>
       <w:bookmarkStart w:id="0" w:name="_GoBack"/>
       <w:bookmarkEnd w:id="0"/>
+      <w:r>
+        <w:rPr>
+          <w:sz w:val="22"/>
+          <w:szCs w:val="22"/>
+        </w:rPr>
+        <w:t>.</w:t>
+      </w:r>
+      <w:r>
+        <w:rPr>
+          <w:sz w:val="22"/>
+          <w:szCs w:val="22"/>
+        </w:rPr>
+        <w:t xml:space="preserve"> As stated above, robots.txt is not the only fact</w:t>
+      </w:r>
+      <w:r>
+        <w:rPr>
+          <w:sz w:val="22"/>
+          <w:szCs w:val="22"/>
+        </w:rPr>
+        <w:t xml:space="preserve">or in deciding to scrape, </w:t>
+      </w:r>
+      <w:proofErr w:type="gramStart"/>
+      <w:r>
+        <w:rPr>
+          <w:sz w:val="22"/>
+          <w:szCs w:val="22"/>
+        </w:rPr>
+        <w:t>and  i</w:t>
+      </w:r>
+      <w:r>
+        <w:rPr>
+          <w:sz w:val="22"/>
+          <w:szCs w:val="22"/>
+        </w:rPr>
+        <w:t>n</w:t>
+      </w:r>
+      <w:proofErr w:type="gramEnd"/>
+      <w:r>
+        <w:rPr>
+          <w:sz w:val="22"/>
+          <w:szCs w:val="22"/>
+        </w:rPr>
+        <w:t xml:space="preserve"> case it wasn’</w:t>
+      </w:r>
+      <w:r>
+        <w:rPr>
+          <w:sz w:val="22"/>
+          <w:szCs w:val="22"/>
+        </w:rPr>
+        <w:t>t clear:</w:t>
+      </w:r>
       <w:r>
         <w:rPr>
           <w:sz w:val="22"/>

</xml_diff>